<commit_message>
index and procedures and case
</commit_message>
<xml_diff>
--- a/Database/DBCommands.docx
+++ b/Database/DBCommands.docx
@@ -19,7 +19,7 @@
           <w:sz w:val="15"/>
           <w:szCs w:val="15"/>
         </w:rPr>
-        <w:t>Check constraint</w:t>
+        <w:t>Numerical function</w:t>
       </w:r>
     </w:p>
     <w:p>
@@ -39,7 +39,21 @@
           <w:sz w:val="15"/>
           <w:szCs w:val="15"/>
         </w:rPr>
-        <w:t>Date time</w:t>
+        <w:t>C</w:t>
+      </w:r>
+      <w:r>
+        <w:rPr>
+          <w:sz w:val="15"/>
+          <w:szCs w:val="15"/>
+        </w:rPr>
+        <w:t>ase</w:t>
+      </w:r>
+      <w:r>
+        <w:rPr>
+          <w:sz w:val="15"/>
+          <w:szCs w:val="15"/>
+        </w:rPr>
+        <w:t xml:space="preserve"> statement</w:t>
       </w:r>
     </w:p>
     <w:p>
@@ -59,7 +73,7 @@
           <w:sz w:val="15"/>
           <w:szCs w:val="15"/>
         </w:rPr>
-        <w:t>Numerical function</w:t>
+        <w:t>Procedures</w:t>
       </w:r>
     </w:p>
     <w:p>
@@ -79,114 +93,7 @@
           <w:sz w:val="15"/>
           <w:szCs w:val="15"/>
         </w:rPr>
-        <w:t>Limit clause</w:t>
-      </w:r>
-    </w:p>
-    <w:p>
-      <w:pPr>
-        <w:pStyle w:val="ListParagraph"/>
-        <w:numPr>
-          <w:ilvl w:val="0"/>
-          <w:numId w:val="11"/>
-        </w:numPr>
-        <w:rPr>
-          <w:sz w:val="15"/>
-          <w:szCs w:val="15"/>
-        </w:rPr>
-      </w:pPr>
-      <w:r>
-        <w:rPr>
-          <w:sz w:val="15"/>
-          <w:szCs w:val="15"/>
-        </w:rPr>
-        <w:t>Self join</w:t>
-      </w:r>
-    </w:p>
-    <w:p>
-      <w:pPr>
-        <w:pStyle w:val="ListParagraph"/>
-        <w:numPr>
-          <w:ilvl w:val="0"/>
-          <w:numId w:val="11"/>
-        </w:numPr>
-        <w:rPr>
-          <w:sz w:val="15"/>
-          <w:szCs w:val="15"/>
-        </w:rPr>
-      </w:pPr>
-      <w:r>
-        <w:rPr>
-          <w:sz w:val="15"/>
-          <w:szCs w:val="15"/>
-        </w:rPr>
-        <w:t>Acid , rollback and commit</w:t>
-      </w:r>
-    </w:p>
-    <w:p>
-      <w:pPr>
-        <w:pStyle w:val="ListParagraph"/>
-        <w:numPr>
-          <w:ilvl w:val="0"/>
-          <w:numId w:val="11"/>
-        </w:numPr>
-        <w:rPr>
-          <w:sz w:val="15"/>
-          <w:szCs w:val="15"/>
-        </w:rPr>
-      </w:pPr>
-      <w:r>
-        <w:rPr>
-          <w:sz w:val="15"/>
-          <w:szCs w:val="15"/>
-        </w:rPr>
-        <w:t>V</w:t>
-      </w:r>
-      <w:r>
-        <w:rPr>
-          <w:sz w:val="15"/>
-          <w:szCs w:val="15"/>
-        </w:rPr>
-        <w:t>iews</w:t>
-      </w:r>
-    </w:p>
-    <w:p>
-      <w:pPr>
-        <w:pStyle w:val="ListParagraph"/>
-        <w:numPr>
-          <w:ilvl w:val="0"/>
-          <w:numId w:val="11"/>
-        </w:numPr>
-        <w:rPr>
-          <w:sz w:val="15"/>
-          <w:szCs w:val="15"/>
-        </w:rPr>
-      </w:pPr>
-      <w:r>
-        <w:rPr>
-          <w:sz w:val="15"/>
-          <w:szCs w:val="15"/>
-        </w:rPr>
-        <w:t>Temporary tables</w:t>
-      </w:r>
-    </w:p>
-    <w:p>
-      <w:pPr>
-        <w:pStyle w:val="ListParagraph"/>
-        <w:numPr>
-          <w:ilvl w:val="0"/>
-          <w:numId w:val="11"/>
-        </w:numPr>
-        <w:rPr>
-          <w:sz w:val="15"/>
-          <w:szCs w:val="15"/>
-        </w:rPr>
-      </w:pPr>
-      <w:r>
-        <w:rPr>
-          <w:sz w:val="15"/>
-          <w:szCs w:val="15"/>
-        </w:rPr>
-        <w:t>Select case</w:t>
+        <w:t>index</w:t>
       </w:r>
     </w:p>
     <w:p>
@@ -1026,7 +933,6 @@
           <w:sz w:val="18"/>
           <w:szCs w:val="18"/>
         </w:rPr>
-        <w:lastRenderedPageBreak/>
         <w:t>To not get duplicate values for column city</w:t>
       </w:r>
       <w:r>
@@ -1083,6 +989,7 @@
           <w:sz w:val="18"/>
           <w:szCs w:val="18"/>
         </w:rPr>
+        <w:lastRenderedPageBreak/>
         <w:t>To get the current date</w:t>
       </w:r>
       <w:r>
@@ -1995,7 +1902,6 @@
           <w:sz w:val="18"/>
           <w:szCs w:val="18"/>
         </w:rPr>
-        <w:lastRenderedPageBreak/>
         <w:t>Customer info whose gst starts with digits only</w:t>
       </w:r>
       <w:r>
@@ -2093,6 +1999,7 @@
           <w:sz w:val="18"/>
           <w:szCs w:val="18"/>
         </w:rPr>
+        <w:lastRenderedPageBreak/>
         <w:t>SELECT 'colouur' REGEXP 'colou?r'; -&gt; 0</w:t>
       </w:r>
       <w:r>
@@ -2676,7 +2583,6 @@
           <w:sz w:val="18"/>
           <w:szCs w:val="18"/>
         </w:rPr>
-        <w:lastRenderedPageBreak/>
         <w:t>length</w:t>
       </w:r>
       <w:r>
@@ -2763,6 +2669,7 @@
           <w:sz w:val="18"/>
           <w:szCs w:val="18"/>
         </w:rPr>
+        <w:lastRenderedPageBreak/>
         <w:t>replace</w:t>
       </w:r>
       <w:r>
@@ -3586,120 +3493,126 @@
           <w:sz w:val="18"/>
           <w:szCs w:val="18"/>
         </w:rPr>
+        <w:t xml:space="preserve">inner join </w:t>
+      </w:r>
+      <w:r>
+        <w:rPr>
+          <w:sz w:val="18"/>
+          <w:szCs w:val="18"/>
+        </w:rPr>
+        <w:t>/ equi join</w:t>
+      </w:r>
+      <w:r>
+        <w:rPr>
+          <w:sz w:val="18"/>
+          <w:szCs w:val="18"/>
+        </w:rPr>
+        <w:t>-&gt; common between t1 and t2</w:t>
+      </w:r>
+      <w:r>
+        <w:rPr>
+          <w:sz w:val="18"/>
+          <w:szCs w:val="18"/>
+        </w:rPr>
+        <w:br/>
+      </w:r>
+      <w:r>
+        <w:rPr>
+          <w:sz w:val="18"/>
+          <w:szCs w:val="18"/>
+        </w:rPr>
+        <w:br/>
+      </w:r>
+      <w:r>
+        <w:rPr>
+          <w:sz w:val="18"/>
+          <w:szCs w:val="18"/>
+        </w:rPr>
+        <w:t>SELECT * FROM t1, t2 where t1.id = t2.t1_id;</w:t>
+      </w:r>
+      <w:r>
+        <w:rPr>
+          <w:sz w:val="18"/>
+          <w:szCs w:val="18"/>
+        </w:rPr>
+        <w:t xml:space="preserve"> // cannot use ON with comma separated list of tables</w:t>
+      </w:r>
+      <w:r>
+        <w:rPr>
+          <w:sz w:val="18"/>
+          <w:szCs w:val="18"/>
+        </w:rPr>
+        <w:br/>
+      </w:r>
+      <w:r>
+        <w:rPr>
+          <w:sz w:val="18"/>
+          <w:szCs w:val="18"/>
+        </w:rPr>
+        <w:t>SELECT * FROM t1 JOIN</w:t>
+      </w:r>
+      <w:r>
+        <w:rPr>
+          <w:sz w:val="18"/>
+          <w:szCs w:val="18"/>
+        </w:rPr>
+        <w:t xml:space="preserve"> </w:t>
+      </w:r>
+      <w:r>
+        <w:rPr>
+          <w:sz w:val="18"/>
+          <w:szCs w:val="18"/>
+        </w:rPr>
+        <w:t>t2 where t1.id = t2.t1_id;</w:t>
+      </w:r>
+      <w:r>
+        <w:rPr>
+          <w:sz w:val="18"/>
+          <w:szCs w:val="18"/>
+        </w:rPr>
+        <w:br/>
+      </w:r>
+      <w:r>
+        <w:rPr>
+          <w:sz w:val="18"/>
+          <w:szCs w:val="18"/>
+        </w:rPr>
+        <w:t>SELECT * FROM t1 JOIN</w:t>
+      </w:r>
+      <w:r>
+        <w:rPr>
+          <w:sz w:val="18"/>
+          <w:szCs w:val="18"/>
+        </w:rPr>
+        <w:t xml:space="preserve"> </w:t>
+      </w:r>
+      <w:r>
+        <w:rPr>
+          <w:sz w:val="18"/>
+          <w:szCs w:val="18"/>
+        </w:rPr>
+        <w:t>t2 ON t1.id = t2.t1_id;</w:t>
+      </w:r>
+      <w:r>
+        <w:rPr>
+          <w:sz w:val="18"/>
+          <w:szCs w:val="18"/>
+        </w:rPr>
+        <w:br/>
+      </w:r>
+      <w:r>
+        <w:rPr>
+          <w:sz w:val="18"/>
+          <w:szCs w:val="18"/>
+        </w:rPr>
+        <w:br/>
+      </w:r>
+      <w:r>
+        <w:rPr>
+          <w:sz w:val="18"/>
+          <w:szCs w:val="18"/>
+        </w:rPr>
         <w:lastRenderedPageBreak/>
-        <w:t xml:space="preserve">inner join </w:t>
-      </w:r>
-      <w:r>
-        <w:rPr>
-          <w:sz w:val="18"/>
-          <w:szCs w:val="18"/>
-        </w:rPr>
-        <w:t>/ equi join</w:t>
-      </w:r>
-      <w:r>
-        <w:rPr>
-          <w:sz w:val="18"/>
-          <w:szCs w:val="18"/>
-        </w:rPr>
-        <w:t>-&gt; common between t1 and t2</w:t>
-      </w:r>
-      <w:r>
-        <w:rPr>
-          <w:sz w:val="18"/>
-          <w:szCs w:val="18"/>
-        </w:rPr>
-        <w:br/>
-      </w:r>
-      <w:r>
-        <w:rPr>
-          <w:sz w:val="18"/>
-          <w:szCs w:val="18"/>
-        </w:rPr>
-        <w:br/>
-      </w:r>
-      <w:r>
-        <w:rPr>
-          <w:sz w:val="18"/>
-          <w:szCs w:val="18"/>
-        </w:rPr>
-        <w:t>SELECT * FROM t1, t2 where t1.id = t2.t1_id;</w:t>
-      </w:r>
-      <w:r>
-        <w:rPr>
-          <w:sz w:val="18"/>
-          <w:szCs w:val="18"/>
-        </w:rPr>
-        <w:t xml:space="preserve"> // cannot use ON with comma separated list of tables</w:t>
-      </w:r>
-      <w:r>
-        <w:rPr>
-          <w:sz w:val="18"/>
-          <w:szCs w:val="18"/>
-        </w:rPr>
-        <w:br/>
-      </w:r>
-      <w:r>
-        <w:rPr>
-          <w:sz w:val="18"/>
-          <w:szCs w:val="18"/>
-        </w:rPr>
-        <w:t>SELECT * FROM t1 JOIN</w:t>
-      </w:r>
-      <w:r>
-        <w:rPr>
-          <w:sz w:val="18"/>
-          <w:szCs w:val="18"/>
-        </w:rPr>
-        <w:t xml:space="preserve"> </w:t>
-      </w:r>
-      <w:r>
-        <w:rPr>
-          <w:sz w:val="18"/>
-          <w:szCs w:val="18"/>
-        </w:rPr>
-        <w:t>t2 where t1.id = t2.t1_id;</w:t>
-      </w:r>
-      <w:r>
-        <w:rPr>
-          <w:sz w:val="18"/>
-          <w:szCs w:val="18"/>
-        </w:rPr>
-        <w:br/>
-      </w:r>
-      <w:r>
-        <w:rPr>
-          <w:sz w:val="18"/>
-          <w:szCs w:val="18"/>
-        </w:rPr>
-        <w:t>SELECT * FROM t1 JOIN</w:t>
-      </w:r>
-      <w:r>
-        <w:rPr>
-          <w:sz w:val="18"/>
-          <w:szCs w:val="18"/>
-        </w:rPr>
-        <w:t xml:space="preserve"> </w:t>
-      </w:r>
-      <w:r>
-        <w:rPr>
-          <w:sz w:val="18"/>
-          <w:szCs w:val="18"/>
-        </w:rPr>
-        <w:t>t2 ON t1.id = t2.t1_id;</w:t>
-      </w:r>
-      <w:r>
-        <w:rPr>
-          <w:sz w:val="18"/>
-          <w:szCs w:val="18"/>
-        </w:rPr>
-        <w:br/>
-      </w:r>
-      <w:r>
-        <w:rPr>
-          <w:sz w:val="18"/>
-          <w:szCs w:val="18"/>
-        </w:rPr>
-        <w:br/>
         <w:t>To get specific columns from two tables. Below query gives ambiguous error as id is a common column name in both t1 and t2</w:t>
       </w:r>
       <w:r>
@@ -4493,95 +4406,95 @@
           <w:sz w:val="18"/>
           <w:szCs w:val="18"/>
         </w:rPr>
+        <w:t>select DISTINCT Course_name from courses t1, student t2</w:t>
+      </w:r>
+    </w:p>
+    <w:p>
+      <w:pPr>
+        <w:pStyle w:val="ListParagraph"/>
+        <w:ind w:left="1080"/>
+        <w:rPr>
+          <w:sz w:val="18"/>
+          <w:szCs w:val="18"/>
+        </w:rPr>
+      </w:pPr>
+      <w:r>
+        <w:rPr>
+          <w:sz w:val="18"/>
+          <w:szCs w:val="18"/>
+        </w:rPr>
+        <w:t>where t1.course_id=t2.selected_course;</w:t>
+      </w:r>
+    </w:p>
+    <w:p>
+      <w:pPr>
+        <w:pStyle w:val="ListParagraph"/>
+        <w:ind w:left="1080"/>
+        <w:rPr>
+          <w:sz w:val="18"/>
+          <w:szCs w:val="18"/>
+        </w:rPr>
+      </w:pPr>
+    </w:p>
+    <w:p>
+      <w:pPr>
+        <w:pStyle w:val="ListParagraph"/>
+        <w:ind w:left="1080"/>
+        <w:rPr>
+          <w:sz w:val="18"/>
+          <w:szCs w:val="18"/>
+        </w:rPr>
+      </w:pPr>
+      <w:r>
+        <w:rPr>
+          <w:sz w:val="18"/>
+          <w:szCs w:val="18"/>
+        </w:rPr>
+        <w:t>OR</w:t>
+      </w:r>
+    </w:p>
+    <w:p>
+      <w:pPr>
+        <w:pStyle w:val="ListParagraph"/>
+        <w:ind w:left="1080"/>
+        <w:rPr>
+          <w:sz w:val="18"/>
+          <w:szCs w:val="18"/>
+        </w:rPr>
+      </w:pPr>
+    </w:p>
+    <w:p>
+      <w:pPr>
+        <w:pStyle w:val="ListParagraph"/>
+        <w:ind w:left="1080"/>
+        <w:rPr>
+          <w:sz w:val="18"/>
+          <w:szCs w:val="18"/>
+        </w:rPr>
+      </w:pPr>
+      <w:r>
+        <w:rPr>
+          <w:sz w:val="18"/>
+          <w:szCs w:val="18"/>
+        </w:rPr>
+        <w:t>get the names of course for which students have registered</w:t>
+      </w:r>
+    </w:p>
+    <w:p>
+      <w:pPr>
+        <w:pStyle w:val="ListParagraph"/>
+        <w:ind w:left="1080"/>
+        <w:rPr>
+          <w:sz w:val="18"/>
+          <w:szCs w:val="18"/>
+        </w:rPr>
+      </w:pPr>
+      <w:r>
+        <w:rPr>
+          <w:sz w:val="18"/>
+          <w:szCs w:val="18"/>
+        </w:rPr>
         <w:lastRenderedPageBreak/>
-        <w:t>select DISTINCT Course_name from courses t1, student t2</w:t>
-      </w:r>
-    </w:p>
-    <w:p>
-      <w:pPr>
-        <w:pStyle w:val="ListParagraph"/>
-        <w:ind w:left="1080"/>
-        <w:rPr>
-          <w:sz w:val="18"/>
-          <w:szCs w:val="18"/>
-        </w:rPr>
-      </w:pPr>
-      <w:r>
-        <w:rPr>
-          <w:sz w:val="18"/>
-          <w:szCs w:val="18"/>
-        </w:rPr>
-        <w:t>where t1.course_id=t2.selected_course;</w:t>
-      </w:r>
-    </w:p>
-    <w:p>
-      <w:pPr>
-        <w:pStyle w:val="ListParagraph"/>
-        <w:ind w:left="1080"/>
-        <w:rPr>
-          <w:sz w:val="18"/>
-          <w:szCs w:val="18"/>
-        </w:rPr>
-      </w:pPr>
-    </w:p>
-    <w:p>
-      <w:pPr>
-        <w:pStyle w:val="ListParagraph"/>
-        <w:ind w:left="1080"/>
-        <w:rPr>
-          <w:sz w:val="18"/>
-          <w:szCs w:val="18"/>
-        </w:rPr>
-      </w:pPr>
-      <w:r>
-        <w:rPr>
-          <w:sz w:val="18"/>
-          <w:szCs w:val="18"/>
-        </w:rPr>
-        <w:t>OR</w:t>
-      </w:r>
-    </w:p>
-    <w:p>
-      <w:pPr>
-        <w:pStyle w:val="ListParagraph"/>
-        <w:ind w:left="1080"/>
-        <w:rPr>
-          <w:sz w:val="18"/>
-          <w:szCs w:val="18"/>
-        </w:rPr>
-      </w:pPr>
-    </w:p>
-    <w:p>
-      <w:pPr>
-        <w:pStyle w:val="ListParagraph"/>
-        <w:ind w:left="1080"/>
-        <w:rPr>
-          <w:sz w:val="18"/>
-          <w:szCs w:val="18"/>
-        </w:rPr>
-      </w:pPr>
-      <w:r>
-        <w:rPr>
-          <w:sz w:val="18"/>
-          <w:szCs w:val="18"/>
-        </w:rPr>
-        <w:t>get the names of course for which students have registered</w:t>
-      </w:r>
-    </w:p>
-    <w:p>
-      <w:pPr>
-        <w:pStyle w:val="ListParagraph"/>
-        <w:ind w:left="1080"/>
-        <w:rPr>
-          <w:sz w:val="18"/>
-          <w:szCs w:val="18"/>
-        </w:rPr>
-      </w:pPr>
-      <w:r>
-        <w:rPr>
-          <w:sz w:val="18"/>
-          <w:szCs w:val="18"/>
-        </w:rPr>
         <w:t xml:space="preserve">SELECT course_name </w:t>
       </w:r>
     </w:p>
@@ -5477,8 +5390,89 @@
           <w:sz w:val="18"/>
           <w:szCs w:val="18"/>
         </w:rPr>
+        <w:t>set autocommit=0;</w:t>
+      </w:r>
+    </w:p>
+    <w:p>
+      <w:pPr>
+        <w:pStyle w:val="ListParagraph"/>
+        <w:ind w:left="1080"/>
+        <w:rPr>
+          <w:sz w:val="18"/>
+          <w:szCs w:val="18"/>
+        </w:rPr>
+      </w:pPr>
+      <w:r>
+        <w:rPr>
+          <w:sz w:val="18"/>
+          <w:szCs w:val="18"/>
+        </w:rPr>
+        <w:t>set autocommit=1;</w:t>
+      </w:r>
+    </w:p>
+    <w:p>
+      <w:pPr>
+        <w:pStyle w:val="ListParagraph"/>
+        <w:ind w:left="1080"/>
+        <w:rPr>
+          <w:sz w:val="18"/>
+          <w:szCs w:val="18"/>
+        </w:rPr>
+      </w:pPr>
+    </w:p>
+    <w:p>
+      <w:pPr>
+        <w:pStyle w:val="ListParagraph"/>
+        <w:ind w:left="1080"/>
+        <w:rPr>
+          <w:sz w:val="18"/>
+          <w:szCs w:val="18"/>
+        </w:rPr>
+      </w:pPr>
+    </w:p>
+    <w:p>
+      <w:pPr>
+        <w:pStyle w:val="ListParagraph"/>
+        <w:ind w:left="1080"/>
+        <w:rPr>
+          <w:sz w:val="18"/>
+          <w:szCs w:val="18"/>
+        </w:rPr>
+      </w:pPr>
+      <w:r>
+        <w:rPr>
+          <w:sz w:val="18"/>
+          <w:szCs w:val="18"/>
+        </w:rPr>
+        <w:t>LIMIT CLAUSE</w:t>
+      </w:r>
+    </w:p>
+    <w:p>
+      <w:pPr>
+        <w:pStyle w:val="ListParagraph"/>
+        <w:ind w:left="1080"/>
+        <w:rPr>
+          <w:sz w:val="18"/>
+          <w:szCs w:val="18"/>
+        </w:rPr>
+      </w:pPr>
+    </w:p>
+    <w:p>
+      <w:pPr>
+        <w:pStyle w:val="ListParagraph"/>
+        <w:ind w:left="1080"/>
+        <w:rPr>
+          <w:sz w:val="18"/>
+          <w:szCs w:val="18"/>
+        </w:rPr>
+      </w:pPr>
+      <w:r>
+        <w:rPr>
+          <w:sz w:val="18"/>
+          <w:szCs w:val="18"/>
+        </w:rPr>
         <w:lastRenderedPageBreak/>
-        <w:t>set autocommit=0;</w:t>
+        <w:t xml:space="preserve">Used for pagination. </w:t>
       </w:r>
     </w:p>
     <w:p>
@@ -5490,27 +5484,6 @@
           <w:szCs w:val="18"/>
         </w:rPr>
       </w:pPr>
-      <w:r>
-        <w:rPr>
-          <w:sz w:val="18"/>
-          <w:szCs w:val="18"/>
-        </w:rPr>
-        <w:t>set autocommit=</w:t>
-      </w:r>
-      <w:r>
-        <w:rPr>
-          <w:sz w:val="18"/>
-          <w:szCs w:val="18"/>
-        </w:rPr>
-        <w:t>1</w:t>
-      </w:r>
-      <w:r>
-        <w:rPr>
-          <w:sz w:val="18"/>
-          <w:szCs w:val="18"/>
-        </w:rPr>
-        <w:t>;</w:t>
-      </w:r>
     </w:p>
     <w:p>
       <w:pPr>
@@ -5521,6 +5494,13 @@
           <w:szCs w:val="18"/>
         </w:rPr>
       </w:pPr>
+      <w:r>
+        <w:rPr>
+          <w:sz w:val="18"/>
+          <w:szCs w:val="18"/>
+        </w:rPr>
+        <w:t>First 5 records</w:t>
+      </w:r>
     </w:p>
     <w:p>
       <w:pPr>
@@ -5531,6 +5511,13 @@
           <w:szCs w:val="18"/>
         </w:rPr>
       </w:pPr>
+      <w:r>
+        <w:rPr>
+          <w:sz w:val="18"/>
+          <w:szCs w:val="18"/>
+        </w:rPr>
+        <w:t>SELECT * from customer order by city limit 5 ;</w:t>
+      </w:r>
     </w:p>
     <w:p>
       <w:pPr>
@@ -5546,7 +5533,7 @@
           <w:sz w:val="18"/>
           <w:szCs w:val="18"/>
         </w:rPr>
-        <w:t>LIMIT CLAUSE</w:t>
+        <w:t>5 records from row 3</w:t>
       </w:r>
     </w:p>
     <w:p>
@@ -5558,94 +5545,6 @@
           <w:szCs w:val="18"/>
         </w:rPr>
       </w:pPr>
-    </w:p>
-    <w:p>
-      <w:pPr>
-        <w:pStyle w:val="ListParagraph"/>
-        <w:ind w:left="1080"/>
-        <w:rPr>
-          <w:sz w:val="18"/>
-          <w:szCs w:val="18"/>
-        </w:rPr>
-      </w:pPr>
-      <w:r>
-        <w:rPr>
-          <w:sz w:val="18"/>
-          <w:szCs w:val="18"/>
-        </w:rPr>
-        <w:t xml:space="preserve">Used for pagination. </w:t>
-      </w:r>
-    </w:p>
-    <w:p>
-      <w:pPr>
-        <w:pStyle w:val="ListParagraph"/>
-        <w:ind w:left="1080"/>
-        <w:rPr>
-          <w:sz w:val="18"/>
-          <w:szCs w:val="18"/>
-        </w:rPr>
-      </w:pPr>
-    </w:p>
-    <w:p>
-      <w:pPr>
-        <w:pStyle w:val="ListParagraph"/>
-        <w:ind w:left="1080"/>
-        <w:rPr>
-          <w:sz w:val="18"/>
-          <w:szCs w:val="18"/>
-        </w:rPr>
-      </w:pPr>
-      <w:r>
-        <w:rPr>
-          <w:sz w:val="18"/>
-          <w:szCs w:val="18"/>
-        </w:rPr>
-        <w:t>First 5 records</w:t>
-      </w:r>
-    </w:p>
-    <w:p>
-      <w:pPr>
-        <w:pStyle w:val="ListParagraph"/>
-        <w:ind w:left="1080"/>
-        <w:rPr>
-          <w:sz w:val="18"/>
-          <w:szCs w:val="18"/>
-        </w:rPr>
-      </w:pPr>
-      <w:r>
-        <w:rPr>
-          <w:sz w:val="18"/>
-          <w:szCs w:val="18"/>
-        </w:rPr>
-        <w:t>SELECT * from customer order by city limit 5 ;</w:t>
-      </w:r>
-    </w:p>
-    <w:p>
-      <w:pPr>
-        <w:pStyle w:val="ListParagraph"/>
-        <w:ind w:left="1080"/>
-        <w:rPr>
-          <w:sz w:val="18"/>
-          <w:szCs w:val="18"/>
-        </w:rPr>
-      </w:pPr>
-      <w:r>
-        <w:rPr>
-          <w:sz w:val="18"/>
-          <w:szCs w:val="18"/>
-        </w:rPr>
-        <w:t>5 records from row 3</w:t>
-      </w:r>
-    </w:p>
-    <w:p>
-      <w:pPr>
-        <w:pStyle w:val="ListParagraph"/>
-        <w:ind w:left="1080"/>
-        <w:rPr>
-          <w:sz w:val="18"/>
-          <w:szCs w:val="18"/>
-        </w:rPr>
-      </w:pPr>
       <w:r>
         <w:rPr>
           <w:sz w:val="18"/>
@@ -6459,6 +6358,7 @@
           <w:sz w:val="18"/>
           <w:szCs w:val="18"/>
         </w:rPr>
+        <w:lastRenderedPageBreak/>
         <w:t>SELECT now()</w:t>
       </w:r>
     </w:p>
@@ -7534,7 +7434,6 @@
           <w:szCs w:val="15"/>
           <w:lang w:val="en-US"/>
         </w:rPr>
-        <w:lastRenderedPageBreak/>
         <w:t>select datediff('2023-02-22',@dt); // will give negative result</w:t>
       </w:r>
     </w:p>
@@ -7645,6 +7544,7 @@
                 <w:sz w:val="10"/>
                 <w:szCs w:val="10"/>
               </w:rPr>
+              <w:lastRenderedPageBreak/>
               <w:t>Name</w:t>
             </w:r>
           </w:p>
@@ -9546,7 +9446,6 @@
                 <w:sz w:val="10"/>
                 <w:szCs w:val="10"/>
               </w:rPr>
-              <w:lastRenderedPageBreak/>
               <w:t>%W</w:t>
             </w:r>
           </w:p>
@@ -9693,6 +9592,7 @@
                 <w:sz w:val="10"/>
                 <w:szCs w:val="10"/>
               </w:rPr>
+              <w:lastRenderedPageBreak/>
               <w:t>%X</w:t>
             </w:r>
           </w:p>
@@ -10185,6 +10085,1270 @@
           <w:szCs w:val="18"/>
         </w:rPr>
       </w:pPr>
+      <w:r>
+        <w:rPr>
+          <w:sz w:val="18"/>
+          <w:szCs w:val="18"/>
+        </w:rPr>
+        <w:t>CASE STATEMENT</w:t>
+      </w:r>
+    </w:p>
+    <w:p>
+      <w:pPr>
+        <w:pStyle w:val="ListParagraph"/>
+        <w:rPr>
+          <w:sz w:val="18"/>
+          <w:szCs w:val="18"/>
+        </w:rPr>
+      </w:pPr>
+    </w:p>
+    <w:p>
+      <w:pPr>
+        <w:pStyle w:val="ListParagraph"/>
+        <w:rPr>
+          <w:sz w:val="18"/>
+          <w:szCs w:val="18"/>
+        </w:rPr>
+      </w:pPr>
+      <w:r>
+        <w:rPr>
+          <w:sz w:val="18"/>
+          <w:szCs w:val="18"/>
+        </w:rPr>
+        <w:t>SELECT course_id, course_name, course_fee,</w:t>
+      </w:r>
+    </w:p>
+    <w:p>
+      <w:pPr>
+        <w:pStyle w:val="ListParagraph"/>
+        <w:rPr>
+          <w:sz w:val="18"/>
+          <w:szCs w:val="18"/>
+        </w:rPr>
+      </w:pPr>
+      <w:r>
+        <w:rPr>
+          <w:sz w:val="18"/>
+          <w:szCs w:val="18"/>
+        </w:rPr>
+        <w:t>CASE</w:t>
+      </w:r>
+    </w:p>
+    <w:p>
+      <w:pPr>
+        <w:pStyle w:val="ListParagraph"/>
+        <w:rPr>
+          <w:sz w:val="18"/>
+          <w:szCs w:val="18"/>
+        </w:rPr>
+      </w:pPr>
+      <w:r>
+        <w:rPr>
+          <w:sz w:val="18"/>
+          <w:szCs w:val="18"/>
+        </w:rPr>
+        <w:tab/>
+        <w:t>when course_duration_months &gt;6 then 'DIPLOMA'</w:t>
+      </w:r>
+    </w:p>
+    <w:p>
+      <w:pPr>
+        <w:pStyle w:val="ListParagraph"/>
+        <w:rPr>
+          <w:sz w:val="18"/>
+          <w:szCs w:val="18"/>
+        </w:rPr>
+      </w:pPr>
+      <w:r>
+        <w:rPr>
+          <w:sz w:val="18"/>
+          <w:szCs w:val="18"/>
+        </w:rPr>
+        <w:t xml:space="preserve">    </w:t>
+      </w:r>
+      <w:r>
+        <w:rPr>
+          <w:sz w:val="18"/>
+          <w:szCs w:val="18"/>
+        </w:rPr>
+        <w:tab/>
+      </w:r>
+      <w:r>
+        <w:rPr>
+          <w:sz w:val="18"/>
+          <w:szCs w:val="18"/>
+        </w:rPr>
+        <w:t>when course_duration_months &gt;4 then 'MASTERS'</w:t>
+      </w:r>
+    </w:p>
+    <w:p>
+      <w:pPr>
+        <w:pStyle w:val="ListParagraph"/>
+        <w:rPr>
+          <w:sz w:val="18"/>
+          <w:szCs w:val="18"/>
+        </w:rPr>
+      </w:pPr>
+      <w:r>
+        <w:rPr>
+          <w:sz w:val="18"/>
+          <w:szCs w:val="18"/>
+        </w:rPr>
+        <w:t xml:space="preserve">    </w:t>
+      </w:r>
+      <w:r>
+        <w:rPr>
+          <w:sz w:val="18"/>
+          <w:szCs w:val="18"/>
+        </w:rPr>
+        <w:tab/>
+      </w:r>
+      <w:r>
+        <w:rPr>
+          <w:sz w:val="18"/>
+          <w:szCs w:val="18"/>
+        </w:rPr>
+        <w:t>else 'SHORT TERM'</w:t>
+      </w:r>
+    </w:p>
+    <w:p>
+      <w:pPr>
+        <w:pStyle w:val="ListParagraph"/>
+        <w:rPr>
+          <w:sz w:val="18"/>
+          <w:szCs w:val="18"/>
+        </w:rPr>
+      </w:pPr>
+      <w:r>
+        <w:rPr>
+          <w:sz w:val="18"/>
+          <w:szCs w:val="18"/>
+        </w:rPr>
+        <w:t>END as 'COURSE TYPE'</w:t>
+      </w:r>
+    </w:p>
+    <w:p>
+      <w:pPr>
+        <w:pStyle w:val="ListParagraph"/>
+        <w:rPr>
+          <w:sz w:val="18"/>
+          <w:szCs w:val="18"/>
+        </w:rPr>
+      </w:pPr>
+      <w:r>
+        <w:rPr>
+          <w:sz w:val="18"/>
+          <w:szCs w:val="18"/>
+        </w:rPr>
+        <w:t>FROM `courses`</w:t>
+      </w:r>
+    </w:p>
+    <w:p>
+      <w:pPr>
+        <w:pStyle w:val="ListParagraph"/>
+        <w:rPr>
+          <w:sz w:val="18"/>
+          <w:szCs w:val="18"/>
+        </w:rPr>
+      </w:pPr>
+    </w:p>
+    <w:p>
+      <w:pPr>
+        <w:pStyle w:val="ListParagraph"/>
+        <w:rPr>
+          <w:sz w:val="18"/>
+          <w:szCs w:val="18"/>
+        </w:rPr>
+      </w:pPr>
+    </w:p>
+    <w:p>
+      <w:pPr>
+        <w:pStyle w:val="ListParagraph"/>
+        <w:rPr>
+          <w:sz w:val="18"/>
+          <w:szCs w:val="18"/>
+        </w:rPr>
+      </w:pPr>
+      <w:r>
+        <w:rPr>
+          <w:sz w:val="18"/>
+          <w:szCs w:val="18"/>
+        </w:rPr>
+        <w:t xml:space="preserve">SELECT fname, lname, </w:t>
+      </w:r>
+    </w:p>
+    <w:p>
+      <w:pPr>
+        <w:pStyle w:val="ListParagraph"/>
+        <w:rPr>
+          <w:sz w:val="18"/>
+          <w:szCs w:val="18"/>
+        </w:rPr>
+      </w:pPr>
+      <w:r>
+        <w:rPr>
+          <w:sz w:val="18"/>
+          <w:szCs w:val="18"/>
+        </w:rPr>
+        <w:t>CASE</w:t>
+      </w:r>
+    </w:p>
+    <w:p>
+      <w:pPr>
+        <w:pStyle w:val="ListParagraph"/>
+        <w:rPr>
+          <w:sz w:val="18"/>
+          <w:szCs w:val="18"/>
+        </w:rPr>
+      </w:pPr>
+      <w:r>
+        <w:rPr>
+          <w:sz w:val="18"/>
+          <w:szCs w:val="18"/>
+        </w:rPr>
+        <w:tab/>
+        <w:t>when company in ('flipkart','amazon','google') then 'PRODUCT-BASED'</w:t>
+      </w:r>
+    </w:p>
+    <w:p>
+      <w:pPr>
+        <w:pStyle w:val="ListParagraph"/>
+        <w:rPr>
+          <w:sz w:val="18"/>
+          <w:szCs w:val="18"/>
+        </w:rPr>
+      </w:pPr>
+      <w:r>
+        <w:rPr>
+          <w:sz w:val="18"/>
+          <w:szCs w:val="18"/>
+        </w:rPr>
+        <w:t xml:space="preserve">    else 'SERVICE BASED'</w:t>
+      </w:r>
+    </w:p>
+    <w:p>
+      <w:pPr>
+        <w:pStyle w:val="ListParagraph"/>
+        <w:rPr>
+          <w:sz w:val="18"/>
+          <w:szCs w:val="18"/>
+        </w:rPr>
+      </w:pPr>
+      <w:r>
+        <w:rPr>
+          <w:sz w:val="18"/>
+          <w:szCs w:val="18"/>
+        </w:rPr>
+        <w:t>END as 'COMPANY TYPE'</w:t>
+      </w:r>
+    </w:p>
+    <w:p>
+      <w:pPr>
+        <w:pStyle w:val="ListParagraph"/>
+        <w:rPr>
+          <w:sz w:val="18"/>
+          <w:szCs w:val="18"/>
+        </w:rPr>
+      </w:pPr>
+      <w:r>
+        <w:rPr>
+          <w:sz w:val="18"/>
+          <w:szCs w:val="18"/>
+        </w:rPr>
+        <w:t>FROM student;</w:t>
+      </w:r>
+    </w:p>
+    <w:p>
+      <w:pPr>
+        <w:pStyle w:val="ListParagraph"/>
+        <w:rPr>
+          <w:sz w:val="18"/>
+          <w:szCs w:val="18"/>
+        </w:rPr>
+      </w:pPr>
+    </w:p>
+    <w:p>
+      <w:pPr>
+        <w:pStyle w:val="ListParagraph"/>
+        <w:rPr>
+          <w:sz w:val="18"/>
+          <w:szCs w:val="18"/>
+        </w:rPr>
+      </w:pPr>
+    </w:p>
+    <w:p>
+      <w:pPr>
+        <w:pStyle w:val="ListParagraph"/>
+        <w:rPr>
+          <w:sz w:val="18"/>
+          <w:szCs w:val="18"/>
+        </w:rPr>
+      </w:pPr>
+      <w:r>
+        <w:rPr>
+          <w:sz w:val="18"/>
+          <w:szCs w:val="18"/>
+        </w:rPr>
+        <w:t>PROCEDURE</w:t>
+      </w:r>
+    </w:p>
+    <w:p>
+      <w:pPr>
+        <w:pStyle w:val="ListParagraph"/>
+        <w:rPr>
+          <w:sz w:val="18"/>
+          <w:szCs w:val="18"/>
+        </w:rPr>
+      </w:pPr>
+    </w:p>
+    <w:p>
+      <w:pPr>
+        <w:pStyle w:val="ListParagraph"/>
+        <w:rPr>
+          <w:sz w:val="18"/>
+          <w:szCs w:val="18"/>
+        </w:rPr>
+      </w:pPr>
+      <w:r>
+        <w:rPr>
+          <w:sz w:val="18"/>
+          <w:szCs w:val="18"/>
+        </w:rPr>
+        <w:t>To see the list of procedure in a database</w:t>
+      </w:r>
+    </w:p>
+    <w:p>
+      <w:pPr>
+        <w:pStyle w:val="ListParagraph"/>
+        <w:rPr>
+          <w:sz w:val="18"/>
+          <w:szCs w:val="18"/>
+        </w:rPr>
+      </w:pPr>
+    </w:p>
+    <w:p>
+      <w:pPr>
+        <w:pStyle w:val="ListParagraph"/>
+        <w:rPr>
+          <w:sz w:val="18"/>
+          <w:szCs w:val="18"/>
+        </w:rPr>
+      </w:pPr>
+      <w:r>
+        <w:rPr>
+          <w:sz w:val="18"/>
+          <w:szCs w:val="18"/>
+        </w:rPr>
+        <w:t>show PROCEDURE STATUS WHERE db='classicmodels';</w:t>
+      </w:r>
+    </w:p>
+    <w:p>
+      <w:pPr>
+        <w:pStyle w:val="ListParagraph"/>
+        <w:rPr>
+          <w:sz w:val="18"/>
+          <w:szCs w:val="18"/>
+        </w:rPr>
+      </w:pPr>
+    </w:p>
+    <w:p>
+      <w:pPr>
+        <w:pStyle w:val="ListParagraph"/>
+        <w:rPr>
+          <w:sz w:val="18"/>
+          <w:szCs w:val="18"/>
+        </w:rPr>
+      </w:pPr>
+      <w:r>
+        <w:rPr>
+          <w:sz w:val="18"/>
+          <w:szCs w:val="18"/>
+        </w:rPr>
+        <w:t>DEFINE A PROCEDURE</w:t>
+      </w:r>
+    </w:p>
+    <w:p>
+      <w:pPr>
+        <w:pStyle w:val="ListParagraph"/>
+        <w:rPr>
+          <w:sz w:val="18"/>
+          <w:szCs w:val="18"/>
+        </w:rPr>
+      </w:pPr>
+    </w:p>
+    <w:p>
+      <w:pPr>
+        <w:pStyle w:val="ListParagraph"/>
+        <w:rPr>
+          <w:sz w:val="18"/>
+          <w:szCs w:val="18"/>
+        </w:rPr>
+      </w:pPr>
+      <w:r>
+        <w:rPr>
+          <w:sz w:val="18"/>
+          <w:szCs w:val="18"/>
+        </w:rPr>
+        <w:t>DELIMITER //</w:t>
+      </w:r>
+    </w:p>
+    <w:p>
+      <w:pPr>
+        <w:pStyle w:val="ListParagraph"/>
+        <w:rPr>
+          <w:sz w:val="18"/>
+          <w:szCs w:val="18"/>
+        </w:rPr>
+      </w:pPr>
+      <w:r>
+        <w:rPr>
+          <w:sz w:val="18"/>
+          <w:szCs w:val="18"/>
+        </w:rPr>
+        <w:t>create PROCEDURE getCustomer()</w:t>
+      </w:r>
+    </w:p>
+    <w:p>
+      <w:pPr>
+        <w:pStyle w:val="ListParagraph"/>
+        <w:rPr>
+          <w:sz w:val="18"/>
+          <w:szCs w:val="18"/>
+        </w:rPr>
+      </w:pPr>
+      <w:r>
+        <w:rPr>
+          <w:sz w:val="18"/>
+          <w:szCs w:val="18"/>
+        </w:rPr>
+        <w:t>BEGIN</w:t>
+      </w:r>
+    </w:p>
+    <w:p>
+      <w:pPr>
+        <w:pStyle w:val="ListParagraph"/>
+        <w:rPr>
+          <w:sz w:val="18"/>
+          <w:szCs w:val="18"/>
+        </w:rPr>
+      </w:pPr>
+      <w:r>
+        <w:rPr>
+          <w:sz w:val="18"/>
+          <w:szCs w:val="18"/>
+        </w:rPr>
+        <w:tab/>
+        <w:t>select cust_name, phone, email</w:t>
+      </w:r>
+      <w:r>
+        <w:rPr>
+          <w:sz w:val="18"/>
+          <w:szCs w:val="18"/>
+        </w:rPr>
+        <w:t xml:space="preserve"> </w:t>
+      </w:r>
+      <w:r>
+        <w:rPr>
+          <w:sz w:val="18"/>
+          <w:szCs w:val="18"/>
+        </w:rPr>
+        <w:t>from customer;</w:t>
+      </w:r>
+    </w:p>
+    <w:p>
+      <w:pPr>
+        <w:pStyle w:val="ListParagraph"/>
+        <w:rPr>
+          <w:sz w:val="18"/>
+          <w:szCs w:val="18"/>
+        </w:rPr>
+      </w:pPr>
+      <w:r>
+        <w:rPr>
+          <w:sz w:val="18"/>
+          <w:szCs w:val="18"/>
+        </w:rPr>
+        <w:t>END//</w:t>
+      </w:r>
+    </w:p>
+    <w:p>
+      <w:pPr>
+        <w:rPr>
+          <w:sz w:val="18"/>
+          <w:szCs w:val="18"/>
+        </w:rPr>
+      </w:pPr>
+    </w:p>
+    <w:p>
+      <w:pPr>
+        <w:pStyle w:val="ListParagraph"/>
+        <w:rPr>
+          <w:sz w:val="18"/>
+          <w:szCs w:val="18"/>
+        </w:rPr>
+      </w:pPr>
+      <w:r>
+        <w:rPr>
+          <w:sz w:val="18"/>
+          <w:szCs w:val="18"/>
+        </w:rPr>
+        <w:t>TO EXECUTE THE PROCEDURE</w:t>
+      </w:r>
+    </w:p>
+    <w:p>
+      <w:pPr>
+        <w:pStyle w:val="ListParagraph"/>
+        <w:rPr>
+          <w:sz w:val="18"/>
+          <w:szCs w:val="18"/>
+        </w:rPr>
+      </w:pPr>
+    </w:p>
+    <w:p>
+      <w:pPr>
+        <w:pStyle w:val="ListParagraph"/>
+        <w:rPr>
+          <w:sz w:val="18"/>
+          <w:szCs w:val="18"/>
+        </w:rPr>
+      </w:pPr>
+      <w:r>
+        <w:rPr>
+          <w:sz w:val="18"/>
+          <w:szCs w:val="18"/>
+        </w:rPr>
+        <w:t>Call getCustomer();</w:t>
+      </w:r>
+    </w:p>
+    <w:p>
+      <w:pPr>
+        <w:pStyle w:val="ListParagraph"/>
+        <w:rPr>
+          <w:sz w:val="18"/>
+          <w:szCs w:val="18"/>
+        </w:rPr>
+      </w:pPr>
+    </w:p>
+    <w:p>
+      <w:pPr>
+        <w:pStyle w:val="ListParagraph"/>
+        <w:rPr>
+          <w:sz w:val="18"/>
+          <w:szCs w:val="18"/>
+        </w:rPr>
+      </w:pPr>
+    </w:p>
+    <w:p>
+      <w:pPr>
+        <w:pStyle w:val="ListParagraph"/>
+        <w:rPr>
+          <w:sz w:val="18"/>
+          <w:szCs w:val="18"/>
+        </w:rPr>
+      </w:pPr>
+    </w:p>
+    <w:p>
+      <w:pPr>
+        <w:pStyle w:val="ListParagraph"/>
+        <w:rPr>
+          <w:sz w:val="18"/>
+          <w:szCs w:val="18"/>
+        </w:rPr>
+      </w:pPr>
+    </w:p>
+    <w:p>
+      <w:pPr>
+        <w:pStyle w:val="ListParagraph"/>
+        <w:rPr>
+          <w:sz w:val="18"/>
+          <w:szCs w:val="18"/>
+        </w:rPr>
+      </w:pPr>
+    </w:p>
+    <w:p>
+      <w:pPr>
+        <w:pStyle w:val="ListParagraph"/>
+        <w:rPr>
+          <w:sz w:val="18"/>
+          <w:szCs w:val="18"/>
+        </w:rPr>
+      </w:pPr>
+    </w:p>
+    <w:p>
+      <w:pPr>
+        <w:pStyle w:val="ListParagraph"/>
+        <w:rPr>
+          <w:sz w:val="18"/>
+          <w:szCs w:val="18"/>
+        </w:rPr>
+      </w:pPr>
+    </w:p>
+    <w:p>
+      <w:pPr>
+        <w:pStyle w:val="ListParagraph"/>
+        <w:rPr>
+          <w:sz w:val="18"/>
+          <w:szCs w:val="18"/>
+        </w:rPr>
+      </w:pPr>
+    </w:p>
+    <w:p>
+      <w:pPr>
+        <w:pStyle w:val="ListParagraph"/>
+        <w:rPr>
+          <w:sz w:val="18"/>
+          <w:szCs w:val="18"/>
+        </w:rPr>
+      </w:pPr>
+    </w:p>
+    <w:p>
+      <w:pPr>
+        <w:pStyle w:val="ListParagraph"/>
+        <w:rPr>
+          <w:sz w:val="18"/>
+          <w:szCs w:val="18"/>
+        </w:rPr>
+      </w:pPr>
+      <w:r>
+        <w:rPr>
+          <w:sz w:val="18"/>
+          <w:szCs w:val="18"/>
+        </w:rPr>
+        <w:lastRenderedPageBreak/>
+        <w:t>DELIMITER $$</w:t>
+      </w:r>
+    </w:p>
+    <w:p>
+      <w:pPr>
+        <w:pStyle w:val="ListParagraph"/>
+        <w:rPr>
+          <w:sz w:val="18"/>
+          <w:szCs w:val="18"/>
+        </w:rPr>
+      </w:pPr>
+      <w:r>
+        <w:rPr>
+          <w:sz w:val="18"/>
+          <w:szCs w:val="18"/>
+        </w:rPr>
+        <w:t>create procedure getCourseType(IN cid int, OUT cLevel varchar(50))</w:t>
+      </w:r>
+    </w:p>
+    <w:p>
+      <w:pPr>
+        <w:pStyle w:val="ListParagraph"/>
+        <w:rPr>
+          <w:sz w:val="18"/>
+          <w:szCs w:val="18"/>
+        </w:rPr>
+      </w:pPr>
+      <w:r>
+        <w:rPr>
+          <w:sz w:val="18"/>
+          <w:szCs w:val="18"/>
+        </w:rPr>
+        <w:t>begin</w:t>
+      </w:r>
+    </w:p>
+    <w:p>
+      <w:pPr>
+        <w:pStyle w:val="ListParagraph"/>
+        <w:rPr>
+          <w:sz w:val="18"/>
+          <w:szCs w:val="18"/>
+        </w:rPr>
+      </w:pPr>
+      <w:r>
+        <w:rPr>
+          <w:sz w:val="18"/>
+          <w:szCs w:val="18"/>
+        </w:rPr>
+        <w:tab/>
+        <w:t>declare fees decimal(10,2) default 0;</w:t>
+      </w:r>
+    </w:p>
+    <w:p>
+      <w:pPr>
+        <w:pStyle w:val="ListParagraph"/>
+        <w:rPr>
+          <w:sz w:val="18"/>
+          <w:szCs w:val="18"/>
+        </w:rPr>
+      </w:pPr>
+      <w:r>
+        <w:rPr>
+          <w:sz w:val="18"/>
+          <w:szCs w:val="18"/>
+        </w:rPr>
+        <w:t xml:space="preserve">    select course_fee into fees from courses where course_id=cid;</w:t>
+      </w:r>
+    </w:p>
+    <w:p>
+      <w:pPr>
+        <w:pStyle w:val="ListParagraph"/>
+        <w:rPr>
+          <w:sz w:val="18"/>
+          <w:szCs w:val="18"/>
+        </w:rPr>
+      </w:pPr>
+      <w:r>
+        <w:rPr>
+          <w:sz w:val="18"/>
+          <w:szCs w:val="18"/>
+        </w:rPr>
+        <w:t xml:space="preserve">    if fees &gt; 80000 then </w:t>
+      </w:r>
+    </w:p>
+    <w:p>
+      <w:pPr>
+        <w:pStyle w:val="ListParagraph"/>
+        <w:ind w:firstLine="720"/>
+        <w:rPr>
+          <w:sz w:val="18"/>
+          <w:szCs w:val="18"/>
+        </w:rPr>
+      </w:pPr>
+      <w:r>
+        <w:rPr>
+          <w:sz w:val="18"/>
+          <w:szCs w:val="18"/>
+        </w:rPr>
+        <w:t>set cLevel='PLATINUM';</w:t>
+      </w:r>
+    </w:p>
+    <w:p>
+      <w:pPr>
+        <w:pStyle w:val="ListParagraph"/>
+        <w:rPr>
+          <w:sz w:val="18"/>
+          <w:szCs w:val="18"/>
+        </w:rPr>
+      </w:pPr>
+      <w:r>
+        <w:rPr>
+          <w:sz w:val="18"/>
+          <w:szCs w:val="18"/>
+        </w:rPr>
+        <w:t xml:space="preserve">    else </w:t>
+      </w:r>
+    </w:p>
+    <w:p>
+      <w:pPr>
+        <w:pStyle w:val="ListParagraph"/>
+        <w:ind w:firstLine="720"/>
+        <w:rPr>
+          <w:sz w:val="18"/>
+          <w:szCs w:val="18"/>
+        </w:rPr>
+      </w:pPr>
+      <w:r>
+        <w:rPr>
+          <w:sz w:val="18"/>
+          <w:szCs w:val="18"/>
+        </w:rPr>
+        <w:t>set cLevel='NORMAL';</w:t>
+      </w:r>
+    </w:p>
+    <w:p>
+      <w:pPr>
+        <w:pStyle w:val="ListParagraph"/>
+        <w:rPr>
+          <w:sz w:val="18"/>
+          <w:szCs w:val="18"/>
+        </w:rPr>
+      </w:pPr>
+      <w:r>
+        <w:rPr>
+          <w:sz w:val="18"/>
+          <w:szCs w:val="18"/>
+        </w:rPr>
+        <w:t xml:space="preserve">    end if;</w:t>
+      </w:r>
+    </w:p>
+    <w:p>
+      <w:pPr>
+        <w:pStyle w:val="ListParagraph"/>
+        <w:rPr>
+          <w:sz w:val="18"/>
+          <w:szCs w:val="18"/>
+        </w:rPr>
+      </w:pPr>
+      <w:r>
+        <w:rPr>
+          <w:sz w:val="18"/>
+          <w:szCs w:val="18"/>
+        </w:rPr>
+        <w:t>end$$</w:t>
+      </w:r>
+    </w:p>
+    <w:p>
+      <w:pPr>
+        <w:pStyle w:val="ListParagraph"/>
+        <w:rPr>
+          <w:sz w:val="18"/>
+          <w:szCs w:val="18"/>
+        </w:rPr>
+      </w:pPr>
+    </w:p>
+    <w:p>
+      <w:pPr>
+        <w:pStyle w:val="ListParagraph"/>
+        <w:rPr>
+          <w:sz w:val="18"/>
+          <w:szCs w:val="18"/>
+        </w:rPr>
+      </w:pPr>
+      <w:r>
+        <w:rPr>
+          <w:sz w:val="18"/>
+          <w:szCs w:val="18"/>
+        </w:rPr>
+        <w:t>Call getCourseType(5, @type);</w:t>
+      </w:r>
+    </w:p>
+    <w:p>
+      <w:pPr>
+        <w:pStyle w:val="ListParagraph"/>
+        <w:rPr>
+          <w:sz w:val="18"/>
+          <w:szCs w:val="18"/>
+        </w:rPr>
+      </w:pPr>
+      <w:r>
+        <w:rPr>
+          <w:sz w:val="18"/>
+          <w:szCs w:val="18"/>
+        </w:rPr>
+        <w:t>select @type;</w:t>
+      </w:r>
+    </w:p>
+    <w:p>
+      <w:pPr>
+        <w:pStyle w:val="ListParagraph"/>
+        <w:rPr>
+          <w:sz w:val="18"/>
+          <w:szCs w:val="18"/>
+        </w:rPr>
+      </w:pPr>
+    </w:p>
+    <w:p>
+      <w:pPr>
+        <w:pStyle w:val="ListParagraph"/>
+        <w:rPr>
+          <w:sz w:val="18"/>
+          <w:szCs w:val="18"/>
+        </w:rPr>
+      </w:pPr>
+      <w:r>
+        <w:rPr>
+          <w:sz w:val="18"/>
+          <w:szCs w:val="18"/>
+        </w:rPr>
+        <w:t>LOOP SYNTAX IN PROCEDURE</w:t>
+      </w:r>
+    </w:p>
+    <w:p>
+      <w:pPr>
+        <w:pStyle w:val="ListParagraph"/>
+        <w:rPr>
+          <w:sz w:val="18"/>
+          <w:szCs w:val="18"/>
+        </w:rPr>
+      </w:pPr>
+    </w:p>
+    <w:p>
+      <w:pPr>
+        <w:pStyle w:val="ListParagraph"/>
+        <w:rPr>
+          <w:sz w:val="18"/>
+          <w:szCs w:val="18"/>
+        </w:rPr>
+      </w:pPr>
+      <w:r>
+        <w:rPr>
+          <w:sz w:val="18"/>
+          <w:szCs w:val="18"/>
+        </w:rPr>
+        <w:t>[label]: LOOP</w:t>
+      </w:r>
+    </w:p>
+    <w:p>
+      <w:pPr>
+        <w:pStyle w:val="ListParagraph"/>
+        <w:rPr>
+          <w:sz w:val="18"/>
+          <w:szCs w:val="18"/>
+        </w:rPr>
+      </w:pPr>
+      <w:r>
+        <w:rPr>
+          <w:sz w:val="18"/>
+          <w:szCs w:val="18"/>
+        </w:rPr>
+        <w:t xml:space="preserve">    ...</w:t>
+      </w:r>
+    </w:p>
+    <w:p>
+      <w:pPr>
+        <w:pStyle w:val="ListParagraph"/>
+        <w:rPr>
+          <w:sz w:val="18"/>
+          <w:szCs w:val="18"/>
+        </w:rPr>
+      </w:pPr>
+      <w:r>
+        <w:rPr>
+          <w:sz w:val="18"/>
+          <w:szCs w:val="18"/>
+        </w:rPr>
+        <w:t xml:space="preserve">    -- terminate the loop</w:t>
+      </w:r>
+    </w:p>
+    <w:p>
+      <w:pPr>
+        <w:pStyle w:val="ListParagraph"/>
+        <w:rPr>
+          <w:sz w:val="18"/>
+          <w:szCs w:val="18"/>
+        </w:rPr>
+      </w:pPr>
+      <w:r>
+        <w:rPr>
+          <w:sz w:val="18"/>
+          <w:szCs w:val="18"/>
+        </w:rPr>
+        <w:t xml:space="preserve">    IF condition THEN</w:t>
+      </w:r>
+    </w:p>
+    <w:p>
+      <w:pPr>
+        <w:pStyle w:val="ListParagraph"/>
+        <w:rPr>
+          <w:sz w:val="18"/>
+          <w:szCs w:val="18"/>
+        </w:rPr>
+      </w:pPr>
+      <w:r>
+        <w:rPr>
+          <w:sz w:val="18"/>
+          <w:szCs w:val="18"/>
+        </w:rPr>
+        <w:t xml:space="preserve">        ITERATE [label];</w:t>
+      </w:r>
+    </w:p>
+    <w:p>
+      <w:pPr>
+        <w:pStyle w:val="ListParagraph"/>
+        <w:rPr>
+          <w:sz w:val="18"/>
+          <w:szCs w:val="18"/>
+        </w:rPr>
+      </w:pPr>
+      <w:r>
+        <w:rPr>
+          <w:sz w:val="18"/>
+          <w:szCs w:val="18"/>
+        </w:rPr>
+        <w:t xml:space="preserve">    END IF;</w:t>
+      </w:r>
+    </w:p>
+    <w:p>
+      <w:pPr>
+        <w:pStyle w:val="ListParagraph"/>
+        <w:rPr>
+          <w:sz w:val="18"/>
+          <w:szCs w:val="18"/>
+        </w:rPr>
+      </w:pPr>
+      <w:r>
+        <w:rPr>
+          <w:sz w:val="18"/>
+          <w:szCs w:val="18"/>
+        </w:rPr>
+        <w:t xml:space="preserve">    ...</w:t>
+      </w:r>
+    </w:p>
+    <w:p>
+      <w:pPr>
+        <w:pStyle w:val="ListParagraph"/>
+        <w:rPr>
+          <w:sz w:val="18"/>
+          <w:szCs w:val="18"/>
+        </w:rPr>
+      </w:pPr>
+      <w:r>
+        <w:rPr>
+          <w:sz w:val="18"/>
+          <w:szCs w:val="18"/>
+        </w:rPr>
+        <w:t>END LOOP;</w:t>
+      </w:r>
+    </w:p>
+    <w:p>
+      <w:pPr>
+        <w:pStyle w:val="ListParagraph"/>
+        <w:rPr>
+          <w:sz w:val="18"/>
+          <w:szCs w:val="18"/>
+        </w:rPr>
+      </w:pPr>
+    </w:p>
+    <w:p>
+      <w:pPr>
+        <w:pStyle w:val="ListParagraph"/>
+        <w:rPr>
+          <w:sz w:val="18"/>
+          <w:szCs w:val="18"/>
+        </w:rPr>
+      </w:pPr>
+      <w:r>
+        <w:rPr>
+          <w:sz w:val="18"/>
+          <w:szCs w:val="18"/>
+        </w:rPr>
+        <w:t>DELIMITER //</w:t>
+      </w:r>
+    </w:p>
+    <w:p>
+      <w:pPr>
+        <w:pStyle w:val="ListParagraph"/>
+        <w:rPr>
+          <w:sz w:val="18"/>
+          <w:szCs w:val="18"/>
+        </w:rPr>
+      </w:pPr>
+      <w:r>
+        <w:rPr>
+          <w:sz w:val="18"/>
+          <w:szCs w:val="18"/>
+        </w:rPr>
+        <w:t>create PROCEDURE loopdemo()</w:t>
+      </w:r>
+    </w:p>
+    <w:p>
+      <w:pPr>
+        <w:pStyle w:val="ListParagraph"/>
+        <w:rPr>
+          <w:sz w:val="18"/>
+          <w:szCs w:val="18"/>
+        </w:rPr>
+      </w:pPr>
+      <w:r>
+        <w:rPr>
+          <w:sz w:val="18"/>
+          <w:szCs w:val="18"/>
+        </w:rPr>
+        <w:t>BEGIN</w:t>
+      </w:r>
+    </w:p>
+    <w:p>
+      <w:pPr>
+        <w:pStyle w:val="ListParagraph"/>
+        <w:rPr>
+          <w:sz w:val="18"/>
+          <w:szCs w:val="18"/>
+        </w:rPr>
+      </w:pPr>
+      <w:r>
+        <w:rPr>
+          <w:sz w:val="18"/>
+          <w:szCs w:val="18"/>
+        </w:rPr>
+        <w:tab/>
+        <w:t>declare no int;</w:t>
+      </w:r>
+    </w:p>
+    <w:p>
+      <w:pPr>
+        <w:pStyle w:val="ListParagraph"/>
+        <w:rPr>
+          <w:sz w:val="18"/>
+          <w:szCs w:val="18"/>
+        </w:rPr>
+      </w:pPr>
+      <w:r>
+        <w:rPr>
+          <w:sz w:val="18"/>
+          <w:szCs w:val="18"/>
+        </w:rPr>
+        <w:t xml:space="preserve">    SET no = 0;</w:t>
+      </w:r>
+    </w:p>
+    <w:p>
+      <w:pPr>
+        <w:pStyle w:val="ListParagraph"/>
+        <w:rPr>
+          <w:sz w:val="18"/>
+          <w:szCs w:val="18"/>
+        </w:rPr>
+      </w:pPr>
+      <w:r>
+        <w:rPr>
+          <w:sz w:val="18"/>
+          <w:szCs w:val="18"/>
+        </w:rPr>
+        <w:t xml:space="preserve">    demo: LOOP</w:t>
+      </w:r>
+    </w:p>
+    <w:p>
+      <w:pPr>
+        <w:pStyle w:val="ListParagraph"/>
+        <w:rPr>
+          <w:sz w:val="18"/>
+          <w:szCs w:val="18"/>
+        </w:rPr>
+      </w:pPr>
+      <w:r>
+        <w:rPr>
+          <w:sz w:val="18"/>
+          <w:szCs w:val="18"/>
+        </w:rPr>
+        <w:t xml:space="preserve">    </w:t>
+      </w:r>
+      <w:r>
+        <w:rPr>
+          <w:sz w:val="18"/>
+          <w:szCs w:val="18"/>
+        </w:rPr>
+        <w:tab/>
+        <w:t xml:space="preserve">if no = 5 then </w:t>
+      </w:r>
+    </w:p>
+    <w:p>
+      <w:pPr>
+        <w:pStyle w:val="ListParagraph"/>
+        <w:rPr>
+          <w:sz w:val="18"/>
+          <w:szCs w:val="18"/>
+        </w:rPr>
+      </w:pPr>
+      <w:r>
+        <w:rPr>
+          <w:sz w:val="18"/>
+          <w:szCs w:val="18"/>
+        </w:rPr>
+        <w:t xml:space="preserve">        </w:t>
+      </w:r>
+      <w:r>
+        <w:rPr>
+          <w:sz w:val="18"/>
+          <w:szCs w:val="18"/>
+        </w:rPr>
+        <w:tab/>
+        <w:t>LEAVE demo;</w:t>
+      </w:r>
+    </w:p>
+    <w:p>
+      <w:pPr>
+        <w:pStyle w:val="ListParagraph"/>
+        <w:rPr>
+          <w:sz w:val="18"/>
+          <w:szCs w:val="18"/>
+        </w:rPr>
+      </w:pPr>
+      <w:r>
+        <w:rPr>
+          <w:sz w:val="18"/>
+          <w:szCs w:val="18"/>
+        </w:rPr>
+        <w:t xml:space="preserve">        end if;</w:t>
+      </w:r>
+    </w:p>
+    <w:p>
+      <w:pPr>
+        <w:pStyle w:val="ListParagraph"/>
+        <w:rPr>
+          <w:sz w:val="18"/>
+          <w:szCs w:val="18"/>
+        </w:rPr>
+      </w:pPr>
+      <w:r>
+        <w:rPr>
+          <w:sz w:val="18"/>
+          <w:szCs w:val="18"/>
+        </w:rPr>
+        <w:t xml:space="preserve">    </w:t>
+      </w:r>
+      <w:r>
+        <w:rPr>
+          <w:sz w:val="18"/>
+          <w:szCs w:val="18"/>
+        </w:rPr>
+        <w:tab/>
+        <w:t>SELECT no;</w:t>
+      </w:r>
+    </w:p>
+    <w:p>
+      <w:pPr>
+        <w:pStyle w:val="ListParagraph"/>
+        <w:rPr>
+          <w:sz w:val="18"/>
+          <w:szCs w:val="18"/>
+        </w:rPr>
+      </w:pPr>
+      <w:r>
+        <w:rPr>
+          <w:sz w:val="18"/>
+          <w:szCs w:val="18"/>
+        </w:rPr>
+        <w:t xml:space="preserve">        set no = no+1;</w:t>
+      </w:r>
+    </w:p>
+    <w:p>
+      <w:pPr>
+        <w:pStyle w:val="ListParagraph"/>
+        <w:rPr>
+          <w:sz w:val="18"/>
+          <w:szCs w:val="18"/>
+        </w:rPr>
+      </w:pPr>
+      <w:r>
+        <w:rPr>
+          <w:sz w:val="18"/>
+          <w:szCs w:val="18"/>
+        </w:rPr>
+        <w:t xml:space="preserve">   </w:t>
+      </w:r>
+      <w:r>
+        <w:rPr>
+          <w:sz w:val="18"/>
+          <w:szCs w:val="18"/>
+        </w:rPr>
+        <w:tab/>
+        <w:t>END LOOP demo;</w:t>
+      </w:r>
+    </w:p>
+    <w:p>
+      <w:pPr>
+        <w:pStyle w:val="ListParagraph"/>
+        <w:rPr>
+          <w:sz w:val="18"/>
+          <w:szCs w:val="18"/>
+        </w:rPr>
+      </w:pPr>
+      <w:r>
+        <w:rPr>
+          <w:sz w:val="18"/>
+          <w:szCs w:val="18"/>
+        </w:rPr>
+        <w:t xml:space="preserve">    SELECT no;</w:t>
+      </w:r>
+    </w:p>
+    <w:p>
+      <w:pPr>
+        <w:pStyle w:val="ListParagraph"/>
+        <w:rPr>
+          <w:sz w:val="18"/>
+          <w:szCs w:val="18"/>
+        </w:rPr>
+      </w:pPr>
+      <w:r>
+        <w:rPr>
+          <w:sz w:val="18"/>
+          <w:szCs w:val="18"/>
+        </w:rPr>
+        <w:t>END //</w:t>
+      </w:r>
     </w:p>
     <w:p>
       <w:pPr>

</xml_diff>